<commit_message>
continue with openIntro ch5 execises in Stats and Sports
</commit_message>
<xml_diff>
--- a/Stats/statsByLopez/footballReadingsNotes_1.docx
+++ b/Stats/statsByLopez/footballReadingsNotes_1.docx
@@ -1,6 +1,6 @@
 
 <file path=word/document.xml><?xml version="1.0" encoding="utf-8"?>
-<w:document xmlns:wpc="http://schemas.microsoft.com/office/word/2010/wordprocessingCanvas" xmlns:cx="http://schemas.microsoft.com/office/drawing/2014/chartex" xmlns:cx1="http://schemas.microsoft.com/office/drawing/2015/9/8/chartex" xmlns:cx2="http://schemas.microsoft.com/office/drawing/2015/10/21/chartex" xmlns:cx3="http://schemas.microsoft.com/office/drawing/2016/5/9/chartex" xmlns:cx4="http://schemas.microsoft.com/office/drawing/2016/5/10/chartex" xmlns:cx5="http://schemas.microsoft.com/office/drawing/2016/5/11/chartex" xmlns:cx6="http://schemas.microsoft.com/office/drawing/2016/5/12/chartex" xmlns:cx7="http://schemas.microsoft.com/office/drawing/2016/5/13/chartex" xmlns:cx8="http://schemas.microsoft.com/office/drawing/2016/5/14/chartex" xmlns:mc="http://schemas.openxmlformats.org/markup-compatibility/2006" xmlns:aink="http://schemas.microsoft.com/office/drawing/2016/ink" xmlns:am3d="http://schemas.microsoft.com/office/drawing/2017/model3d" xmlns:o="urn:schemas-microsoft-com:office:office" xmlns:r="http://schemas.openxmlformats.org/officeDocument/2006/relationships" xmlns:m="http://schemas.openxmlformats.org/officeDocument/2006/math" xmlns:v="urn:schemas-microsoft-com:vml" xmlns:wp14="http://schemas.microsoft.com/office/word/2010/wordprocessingDrawing" xmlns:wp="http://schemas.openxmlformats.org/drawingml/2006/wordprocessingDrawing" xmlns:w10="urn:schemas-microsoft-com:office:word" xmlns:w="http://schemas.openxmlformats.org/wordprocessingml/2006/main" xmlns:w14="http://schemas.microsoft.com/office/word/2010/wordml" xmlns:w15="http://schemas.microsoft.com/office/word/2012/wordml" xmlns:w16cid="http://schemas.microsoft.com/office/word/2016/wordml/cid" xmlns:w16se="http://schemas.microsoft.com/office/word/2015/wordml/symex" xmlns:wpg="http://schemas.microsoft.com/office/word/2010/wordprocessingGroup" xmlns:wpi="http://schemas.microsoft.com/office/word/2010/wordprocessingInk" xmlns:wne="http://schemas.microsoft.com/office/word/2006/wordml" xmlns:wps="http://schemas.microsoft.com/office/word/2010/wordprocessingShape" mc:Ignorable="w14 w15 w16se w16cid wp14">
+<w:document xmlns:wpc="http://schemas.microsoft.com/office/word/2010/wordprocessingCanvas" xmlns:mc="http://schemas.openxmlformats.org/markup-compatibility/2006" xmlns:o="urn:schemas-microsoft-com:office:office" xmlns:r="http://schemas.openxmlformats.org/officeDocument/2006/relationships" xmlns:m="http://schemas.openxmlformats.org/officeDocument/2006/math" xmlns:v="urn:schemas-microsoft-com:vml" xmlns:wp14="http://schemas.microsoft.com/office/word/2010/wordprocessingDrawing" xmlns:wp="http://schemas.openxmlformats.org/drawingml/2006/wordprocessingDrawing" xmlns:w10="urn:schemas-microsoft-com:office:word" xmlns:w="http://schemas.openxmlformats.org/wordprocessingml/2006/main" xmlns:w14="http://schemas.microsoft.com/office/word/2010/wordml" xmlns:w15="http://schemas.microsoft.com/office/word/2012/wordml" xmlns:wpg="http://schemas.microsoft.com/office/word/2010/wordprocessingGroup" xmlns:wpi="http://schemas.microsoft.com/office/word/2010/wordprocessingInk" xmlns:wne="http://schemas.microsoft.com/office/word/2006/wordml" xmlns:wps="http://schemas.microsoft.com/office/word/2010/wordprocessingShape" mc:Ignorable="w14 w15 wp14">
   <w:body>
     <w:p>
       <w:pPr>
@@ -19,94 +19,59 @@
           <w:sz w:val="32"/>
           <w:szCs w:val="32"/>
         </w:rPr>
-        <w:t xml:space="preserve">Kickers Are </w:t>
-      </w:r>
-      <w:proofErr w:type="spellStart"/>
-      <w:r>
-        <w:rPr>
-          <w:rFonts w:asciiTheme="majorHAnsi" w:eastAsia="Times New Roman" w:hAnsiTheme="majorHAnsi" w:cstheme="majorBidi"/>
-          <w:color w:val="2F5496" w:themeColor="accent1" w:themeShade="BF"/>
-          <w:sz w:val="32"/>
-          <w:szCs w:val="32"/>
-        </w:rPr>
-        <w:t>Forever</w:t>
-      </w:r>
-      <w:proofErr w:type="spellEnd"/>
-    </w:p>
-    <w:p>
-      <w:pPr>
-        <w:pStyle w:val="ListBullet"/>
-      </w:pPr>
+        <w:t>Kickers Are Forever</w:t>
+      </w:r>
+    </w:p>
+    <w:bookmarkStart w:id="0" w:name="_GoBack"/>
+    <w:p>
+      <w:pPr>
+        <w:pStyle w:val="ListBullet"/>
+      </w:pPr>
+      <w:r>
+        <w:fldChar w:fldCharType="begin"/>
+      </w:r>
+      <w:r>
+        <w:instrText xml:space="preserve"> HYPERLINK "https://fivethirtyeight.com/features/kickers-are-forever/" </w:instrText>
+      </w:r>
+      <w:r>
+        <w:fldChar w:fldCharType="separate"/>
+      </w:r>
+      <w:r>
+        <w:rPr>
+          <w:rStyle w:val="Hyperlink"/>
+        </w:rPr>
+        <w:t>https://fivethirtyeight.com/features/kickers-are-forever/</w:t>
+      </w:r>
+      <w:r>
+        <w:rPr>
+          <w:rStyle w:val="Hyperlink"/>
+        </w:rPr>
+        <w:fldChar w:fldCharType="end"/>
+      </w:r>
+      <w:r>
+        <w:t xml:space="preserve"> </w:t>
+      </w:r>
+      <w:r>
+        <w:t xml:space="preserve"> </w:t>
+      </w:r>
+    </w:p>
+    <w:bookmarkEnd w:id="0"/>
+    <w:p>
+      <w:pPr>
+        <w:pStyle w:val="ListBullet"/>
+      </w:pPr>
+      <w:r>
+        <w:t xml:space="preserve">Football = constant power struggles, both on + off field: players v. players, offenses v. defenses, passing v. running, coaches v. coaches, new ways of thinking v. old ways </w:t>
+      </w:r>
+    </w:p>
+    <w:p>
+      <w:pPr>
+        <w:pStyle w:val="ListBullet"/>
+      </w:pPr>
+      <w:r>
+        <w:t>Kickers = battling no one but </w:t>
+      </w:r>
       <w:hyperlink r:id="rId6" w:history="1">
-        <w:r>
-          <w:rPr>
-            <w:rStyle w:val="Hyperlink"/>
-          </w:rPr>
-          <w:t>https://fivethirtyeight.com/features/kickers-are-forever/</w:t>
-        </w:r>
-      </w:hyperlink>
-      <w:r>
-        <w:t xml:space="preserve"> </w:t>
-      </w:r>
-      <w:r>
-        <w:t xml:space="preserve"> </w:t>
-      </w:r>
-    </w:p>
-    <w:p>
-      <w:pPr>
-        <w:pStyle w:val="ListBullet"/>
-      </w:pPr>
-      <w:r>
-        <w:t xml:space="preserve">Football = </w:t>
-      </w:r>
-      <w:r>
-        <w:t xml:space="preserve">constant power struggles, both on </w:t>
-      </w:r>
-      <w:r>
-        <w:t xml:space="preserve">+ </w:t>
-      </w:r>
-      <w:r>
-        <w:t xml:space="preserve">off field: players </w:t>
-      </w:r>
-      <w:r>
-        <w:t xml:space="preserve">v. </w:t>
-      </w:r>
-      <w:r>
-        <w:t xml:space="preserve">players, offenses </w:t>
-      </w:r>
-      <w:r>
-        <w:t xml:space="preserve">v. </w:t>
-      </w:r>
-      <w:r>
-        <w:t xml:space="preserve">defenses, passing </w:t>
-      </w:r>
-      <w:r>
-        <w:t xml:space="preserve">v. </w:t>
-      </w:r>
-      <w:r>
-        <w:t xml:space="preserve">running, coaches </w:t>
-      </w:r>
-      <w:r>
-        <w:t xml:space="preserve">v. </w:t>
-      </w:r>
-      <w:r>
-        <w:t xml:space="preserve">coaches, new ways of thinking </w:t>
-      </w:r>
-      <w:r>
-        <w:t xml:space="preserve">v. </w:t>
-      </w:r>
-      <w:r>
-        <w:t xml:space="preserve">old ways </w:t>
-      </w:r>
-    </w:p>
-    <w:p>
-      <w:pPr>
-        <w:pStyle w:val="ListBullet"/>
-      </w:pPr>
-      <w:r>
-        <w:t>Kickers = battling no one but </w:t>
-      </w:r>
-      <w:hyperlink r:id="rId7" w:history="1">
         <w:r>
           <w:t>themselves</w:t>
         </w:r>
@@ -117,7 +82,7 @@
       <w:r>
         <w:t>(</w:t>
       </w:r>
-      <w:hyperlink r:id="rId8" w:history="1">
+      <w:hyperlink r:id="rId7" w:history="1">
         <w:r>
           <w:rPr>
             <w:rStyle w:val="Hyperlink"/>
@@ -140,75 +105,15 @@
         <w:t xml:space="preserve">Come on field in moments </w:t>
       </w:r>
       <w:r>
-        <w:t xml:space="preserve">most mundane </w:t>
-      </w:r>
-      <w:r>
-        <w:t xml:space="preserve">+ </w:t>
-      </w:r>
-      <w:r>
-        <w:t>most decisive</w:t>
-      </w:r>
-      <w:r>
-        <w:t xml:space="preserve"> = </w:t>
-      </w:r>
-      <w:r>
-        <w:t>take blame when fail</w:t>
-      </w:r>
-      <w:r>
-        <w:t xml:space="preserve"> + </w:t>
-      </w:r>
-      <w:r>
-        <w:t xml:space="preserve">little credit when succeed. </w:t>
-      </w:r>
-    </w:p>
-    <w:p>
-      <w:pPr>
-        <w:pStyle w:val="ListBullet"/>
-      </w:pPr>
-      <w:r>
-        <w:t xml:space="preserve">Year in </w:t>
-      </w:r>
-      <w:r>
-        <w:t xml:space="preserve">+ </w:t>
-      </w:r>
-      <w:r>
-        <w:t>year out, just a little bit at a time</w:t>
-      </w:r>
-      <w:r>
-        <w:t xml:space="preserve">: </w:t>
-      </w:r>
-      <w:r>
-        <w:t>get better</w:t>
-      </w:r>
-      <w:r>
-        <w:t xml:space="preserve">, + </w:t>
-      </w:r>
-      <w:r>
-        <w:t>better, + better</w:t>
-      </w:r>
-      <w:r>
-        <w:t>, u</w:t>
-      </w:r>
-      <w:r>
-        <w:t xml:space="preserve">ntil game </w:t>
-      </w:r>
-      <w:r>
-        <w:t xml:space="preserve">= </w:t>
-      </w:r>
-      <w:r>
-        <w:t xml:space="preserve">completely different, </w:t>
-      </w:r>
-      <w:r>
-        <w:t xml:space="preserve">+ </w:t>
-      </w:r>
-      <w:r>
-        <w:t xml:space="preserve">no one even noticed kickers were </w:t>
-      </w:r>
-      <w:r>
-        <w:t xml:space="preserve">1 </w:t>
-      </w:r>
-      <w:r>
-        <w:t>of the main reasons why.</w:t>
+        <w:t xml:space="preserve">most mundane + most decisive = take blame when fail + little credit when succeed. </w:t>
+      </w:r>
+    </w:p>
+    <w:p>
+      <w:pPr>
+        <w:pStyle w:val="ListBullet"/>
+      </w:pPr>
+      <w:r>
+        <w:t>Year in + year out, just a little bit at a time: get better, + better, + better, until game = completely different, + no one even noticed kickers were 1 of the main reasons why.</w:t>
       </w:r>
     </w:p>
     <w:p>
@@ -274,7 +179,7 @@
       <w:r>
         <w:t>(</w:t>
       </w:r>
-      <w:hyperlink r:id="rId9" w:history="1">
+      <w:hyperlink r:id="rId8" w:history="1">
         <w:r>
           <w:rPr>
             <w:rStyle w:val="Hyperlink"/>
@@ -303,7 +208,7 @@
       <w:r>
         <w:t>PEDs (</w:t>
       </w:r>
-      <w:hyperlink r:id="rId10" w:history="1">
+      <w:hyperlink r:id="rId9" w:history="1">
         <w:r>
           <w:rPr>
             <w:rStyle w:val="Hyperlink"/>
@@ -320,7 +225,7 @@
       <w:r>
         <w:t>(</w:t>
       </w:r>
-      <w:hyperlink r:id="rId11" w:history="1">
+      <w:hyperlink r:id="rId10" w:history="1">
         <w:r>
           <w:rPr>
             <w:rStyle w:val="Hyperlink"/>
@@ -349,15 +254,7 @@
         <w:t xml:space="preserve">+ </w:t>
       </w:r>
       <w:r>
-        <w:t xml:space="preserve">whether specific to very long kicks or reflected improvement in kicking </w:t>
-      </w:r>
-      <w:proofErr w:type="gramStart"/>
-      <w:r>
-        <w:t>accuracy as a whole</w:t>
-      </w:r>
-      <w:proofErr w:type="gramEnd"/>
-      <w:r>
-        <w:t>.</w:t>
+        <w:t>whether specific to very long kicks or reflected improvement in kicking accuracy as a whole.</w:t>
       </w:r>
     </w:p>
     <w:p>
@@ -432,7 +329,6 @@
       <w:pPr>
         <w:pStyle w:val="ListBullet"/>
       </w:pPr>
-      <w:proofErr w:type="gramStart"/>
       <w:r>
         <w:t xml:space="preserve">W/ </w:t>
       </w:r>
@@ -440,11 +336,7 @@
         <w:t>this</w:t>
       </w:r>
       <w:r>
-        <w:t>,</w:t>
-      </w:r>
-      <w:proofErr w:type="gramEnd"/>
-      <w:r>
-        <w:t xml:space="preserve"> </w:t>
+        <w:t xml:space="preserve">, </w:t>
       </w:r>
       <w:r>
         <w:t xml:space="preserve">can see how </w:t>
@@ -496,7 +388,7 @@
                     </pic:cNvPicPr>
                   </pic:nvPicPr>
                   <pic:blipFill>
-                    <a:blip r:embed="rId12" cstate="print">
+                    <a:blip r:embed="rId11" cstate="print">
                       <a:extLst>
                         <a:ext uri="{28A0092B-C50C-407E-A947-70E740481C1C}">
                           <a14:useLocalDpi xmlns:a14="http://schemas.microsoft.com/office/drawing/2010/main" val="0"/>
@@ -1212,7 +1104,7 @@
       <w:r>
         <w:t xml:space="preserve"> those factors held constant, here’s how good kickers have been relative to set of kicks in any given year</w:t>
       </w:r>
-      <w:hyperlink r:id="rId13" w:anchor="fn-3" w:history="1"/>
+      <w:hyperlink r:id="rId12" w:anchor="fn-3" w:history="1"/>
       <w:r>
         <w:t xml:space="preserve"> using a </w:t>
       </w:r>
@@ -1245,7 +1137,7 @@
       <w:r>
         <w:t>similar to how </w:t>
       </w:r>
-      <w:hyperlink r:id="rId14" w:history="1">
+      <w:hyperlink r:id="rId13" w:history="1">
         <w:r>
           <w:t>SRS</w:t>
         </w:r>
@@ -1256,7 +1148,7 @@
       <w:r>
         <w:t xml:space="preserve"> (</w:t>
       </w:r>
-      <w:hyperlink r:id="rId15" w:history="1">
+      <w:hyperlink r:id="rId14" w:history="1">
         <w:r>
           <w:rPr>
             <w:rStyle w:val="Hyperlink"/>
@@ -1299,7 +1191,7 @@
                     </pic:cNvPicPr>
                   </pic:nvPicPr>
                   <pic:blipFill>
-                    <a:blip r:embed="rId16" cstate="print">
+                    <a:blip r:embed="rId15" cstate="print">
                       <a:extLst>
                         <a:ext uri="{28A0092B-C50C-407E-A947-70E740481C1C}">
                           <a14:useLocalDpi xmlns:a14="http://schemas.microsoft.com/office/drawing/2010/main" val="0"/>
@@ -1395,15 +1287,7 @@
         <w:t>-</w:t>
       </w:r>
       <w:r>
-        <w:t xml:space="preserve">distance data, can see just how predictable improvement in kicking has </w:t>
-      </w:r>
-      <w:proofErr w:type="gramStart"/>
-      <w:r>
-        <w:t>actually been</w:t>
-      </w:r>
-      <w:proofErr w:type="gramEnd"/>
-      <w:r>
-        <w:t>:</w:t>
+        <w:t>distance data, can see just how predictable improvement in kicking has actually been:</w:t>
       </w:r>
     </w:p>
     <w:p>
@@ -1437,7 +1321,7 @@
                     </pic:cNvPicPr>
                   </pic:nvPicPr>
                   <pic:blipFill rotWithShape="1">
-                    <a:blip r:embed="rId17" cstate="print">
+                    <a:blip r:embed="rId16" cstate="print">
                       <a:extLst>
                         <a:ext uri="{28A0092B-C50C-407E-A947-70E740481C1C}">
                           <a14:useLocalDpi xmlns:a14="http://schemas.microsoft.com/office/drawing/2010/main" val="0"/>
@@ -1681,15 +1565,7 @@
         <w:t xml:space="preserve">= </w:t>
       </w:r>
       <w:r>
-        <w:t xml:space="preserve">lower than usual, since </w:t>
-      </w:r>
-      <w:proofErr w:type="gramStart"/>
-      <w:r>
-        <w:t>vast majority</w:t>
-      </w:r>
-      <w:proofErr w:type="gramEnd"/>
-      <w:r>
-        <w:t xml:space="preserve"> of each prediction is driven </w:t>
+        <w:t xml:space="preserve">lower than usual, since vast majority of each prediction is driven </w:t>
       </w:r>
       <w:r>
         <w:rPr>
@@ -1744,7 +1620,7 @@
                     </pic:cNvPicPr>
                   </pic:nvPicPr>
                   <pic:blipFill>
-                    <a:blip r:embed="rId18">
+                    <a:blip r:embed="rId17">
                       <a:extLst>
                         <a:ext uri="{28A0092B-C50C-407E-A947-70E740481C1C}">
                           <a14:useLocalDpi xmlns:a14="http://schemas.microsoft.com/office/drawing/2010/main" val="0"/>
@@ -1977,15 +1853,7 @@
         <w:t>C</w:t>
       </w:r>
       <w:r>
-        <w:t xml:space="preserve">omparison between </w:t>
-      </w:r>
-      <w:proofErr w:type="gramStart"/>
-      <w:r>
-        <w:t>a</w:t>
-      </w:r>
-      <w:proofErr w:type="gramEnd"/>
-      <w:r>
-        <w:t xml:space="preserve"> </w:t>
+        <w:t xml:space="preserve">omparison between a </w:t>
       </w:r>
       <w:r>
         <w:t xml:space="preserve">FG </w:t>
@@ -2025,7 +1893,7 @@
                     </pic:cNvPicPr>
                   </pic:nvPicPr>
                   <pic:blipFill>
-                    <a:blip r:embed="rId19" cstate="print">
+                    <a:blip r:embed="rId18" cstate="print">
                       <a:extLst>
                         <a:ext uri="{28A0092B-C50C-407E-A947-70E740481C1C}">
                           <a14:useLocalDpi xmlns:a14="http://schemas.microsoft.com/office/drawing/2010/main" val="0"/>
@@ -2117,7 +1985,7 @@
       <w:r>
         <w:t xml:space="preserve"> (</w:t>
       </w:r>
-      <w:hyperlink r:id="rId20" w:history="1">
+      <w:hyperlink r:id="rId19" w:history="1">
         <w:r>
           <w:rPr>
             <w:rStyle w:val="Hyperlink"/>
@@ -2146,16 +2014,11 @@
       <w:r>
         <w:t> </w:t>
       </w:r>
-      <w:proofErr w:type="gramStart"/>
       <w:r>
         <w:t xml:space="preserve">+ </w:t>
       </w:r>
       <w:r>
-        <w:t xml:space="preserve"> pioneer</w:t>
-      </w:r>
-      <w:proofErr w:type="gramEnd"/>
-      <w:r>
-        <w:t xml:space="preserve"> in quantitative analysis of football</w:t>
+        <w:t xml:space="preserve"> pioneer in quantitative analysis of football</w:t>
       </w:r>
     </w:p>
     <w:p>
@@ -2216,15 +2079,7 @@
         <w:t xml:space="preserve">= </w:t>
       </w:r>
       <w:r>
-        <w:t xml:space="preserve">treated to bot’s </w:t>
-      </w:r>
-      <w:proofErr w:type="gramStart"/>
-      <w:r>
-        <w:t>particular emphasis</w:t>
-      </w:r>
-      <w:proofErr w:type="gramEnd"/>
-      <w:r>
-        <w:t xml:space="preserve"> on the many, many times coaches fail to go for it on </w:t>
+        <w:t xml:space="preserve">treated to bot’s particular emphasis on the many, many times coaches fail to go for it on </w:t>
       </w:r>
       <w:r>
         <w:t>4</w:t>
@@ -2276,7 +2131,7 @@
       <w:r>
         <w:t xml:space="preserve"> (</w:t>
       </w:r>
-      <w:hyperlink r:id="rId21" w:history="1">
+      <w:hyperlink r:id="rId20" w:history="1">
         <w:r>
           <w:rPr>
             <w:rStyle w:val="Hyperlink"/>
@@ -2355,61 +2210,7 @@
           <w:shd w:val="clear" w:color="auto" w:fill="FFFFFF"/>
         </w:rPr>
         <w:lastRenderedPageBreak/>
-        <w:t xml:space="preserve">Full </w:t>
-      </w:r>
-      <w:r>
-        <w:rPr>
-          <w:shd w:val="clear" w:color="auto" w:fill="FFFFFF"/>
-        </w:rPr>
-        <w:t>statement: “</w:t>
-      </w:r>
-      <w:r>
-        <w:rPr>
-          <w:shd w:val="clear" w:color="auto" w:fill="FFFFFF"/>
-        </w:rPr>
-        <w:t>Bot = ~</w:t>
-      </w:r>
-      <w:r>
-        <w:rPr>
-          <w:shd w:val="clear" w:color="auto" w:fill="FFFFFF"/>
-        </w:rPr>
-        <w:t xml:space="preserve">3-4 years behind trends in FG accuracy, which have been improving at longer distances. It uses a kicking model fitted to the average of the recent 8-year period of data. AFA’s more advanced model for team clients is on the current ‘frontier’ of kick probabilities, </w:t>
-      </w:r>
-      <w:r>
-        <w:rPr>
-          <w:shd w:val="clear" w:color="auto" w:fill="FFFFFF"/>
-        </w:rPr>
-        <w:t xml:space="preserve">+ </w:t>
-      </w:r>
-      <w:r>
-        <w:rPr>
-          <w:shd w:val="clear" w:color="auto" w:fill="FFFFFF"/>
-        </w:rPr>
-        <w:t xml:space="preserve">can be tuned for specific variables like kicker range, conditions, etc. Please keep in mind bot is intended to be a good first-cut on analysis </w:t>
-      </w:r>
-      <w:r>
-        <w:rPr>
-          <w:shd w:val="clear" w:color="auto" w:fill="FFFFFF"/>
-        </w:rPr>
-        <w:t xml:space="preserve">+ </w:t>
-      </w:r>
-      <w:r>
-        <w:rPr>
-          <w:shd w:val="clear" w:color="auto" w:fill="FFFFFF"/>
-        </w:rPr>
-        <w:t xml:space="preserve">a demonstration of what is possible </w:t>
-      </w:r>
-      <w:r>
-        <w:rPr>
-          <w:shd w:val="clear" w:color="auto" w:fill="FFFFFF"/>
-        </w:rPr>
-        <w:t xml:space="preserve">w/ </w:t>
-      </w:r>
-      <w:r>
-        <w:rPr>
-          <w:shd w:val="clear" w:color="auto" w:fill="FFFFFF"/>
-        </w:rPr>
-        <w:t>real-time analytics</w:t>
+        <w:t>Full statement: “Bot = ~3-4 years behind trends in FG accuracy, which have been improving at longer distances. It uses a kicking model fitted to the average of the recent 8-year period of data. AFA’s more advanced model for team clients is on the current ‘frontier’ of kick probabilities, + can be tuned for specific variables like kicker range, conditions, etc. Please keep in mind bot is intended to be a good first-cut on analysis + a demonstration of what is possible w/ real-time analytics</w:t>
       </w:r>
       <w:r>
         <w:rPr>
@@ -2439,56 +2240,14 @@
           <w:bdr w:val="none" w:sz="0" w:space="0" w:color="auto" w:frame="1"/>
           <w:shd w:val="clear" w:color="auto" w:fill="FFFFFF"/>
         </w:rPr>
-        <w:t>don’t blame Burke or others for not updating models based on last few years</w:t>
+        <w:t xml:space="preserve">don’t blame Burke or others for not updating models based on last few years </w:t>
       </w:r>
       <w:r>
         <w:rPr>
           <w:bdr w:val="none" w:sz="0" w:space="0" w:color="auto" w:frame="1"/>
           <w:shd w:val="clear" w:color="auto" w:fill="FFFFFF"/>
         </w:rPr>
-        <w:t xml:space="preserve"> </w:t>
-      </w:r>
-      <w:r>
-        <w:rPr>
-          <w:bdr w:val="none" w:sz="0" w:space="0" w:color="auto" w:frame="1"/>
-          <w:shd w:val="clear" w:color="auto" w:fill="FFFFFF"/>
-        </w:rPr>
-        <w:t xml:space="preserve">b/c it’s good </w:t>
-      </w:r>
-      <w:r>
-        <w:rPr>
-          <w:bdr w:val="none" w:sz="0" w:space="0" w:color="auto" w:frame="1"/>
-          <w:shd w:val="clear" w:color="auto" w:fill="FFFFFF"/>
-        </w:rPr>
-        <w:t xml:space="preserve">to be prudent </w:t>
-      </w:r>
-      <w:r>
-        <w:rPr>
-          <w:bdr w:val="none" w:sz="0" w:space="0" w:color="auto" w:frame="1"/>
-          <w:shd w:val="clear" w:color="auto" w:fill="FFFFFF"/>
-        </w:rPr>
-        <w:t xml:space="preserve">+ </w:t>
-      </w:r>
-      <w:r>
-        <w:rPr>
-          <w:bdr w:val="none" w:sz="0" w:space="0" w:color="auto" w:frame="1"/>
-          <w:shd w:val="clear" w:color="auto" w:fill="FFFFFF"/>
-        </w:rPr>
-        <w:t xml:space="preserve">not assume temporary shifts </w:t>
-      </w:r>
-      <w:r>
-        <w:rPr>
-          <w:bdr w:val="none" w:sz="0" w:space="0" w:color="auto" w:frame="1"/>
-          <w:shd w:val="clear" w:color="auto" w:fill="FFFFFF"/>
-        </w:rPr>
-        <w:t xml:space="preserve">1 </w:t>
-      </w:r>
-      <w:r>
-        <w:rPr>
-          <w:bdr w:val="none" w:sz="0" w:space="0" w:color="auto" w:frame="1"/>
-          <w:shd w:val="clear" w:color="auto" w:fill="FFFFFF"/>
-        </w:rPr>
-        <w:t xml:space="preserve">way or the other will hold. </w:t>
+        <w:t xml:space="preserve">b/c it’s good to be prudent + not assume temporary shifts 1 way or the other will hold. </w:t>
       </w:r>
     </w:p>
     <w:p>
@@ -2505,64 +2264,29 @@
           <w:bdr w:val="none" w:sz="0" w:space="0" w:color="auto" w:frame="1"/>
           <w:shd w:val="clear" w:color="auto" w:fill="FFFFFF"/>
         </w:rPr>
-        <w:t xml:space="preserve">Normally </w:t>
+        <w:t xml:space="preserve">Normally = </w:t>
+      </w:r>
+      <w:r>
+        <w:rPr>
+          <w:i/>
+        </w:rPr>
+        <w:t>is</w:t>
+      </w:r>
+      <w:r>
+        <w:rPr>
+          <w:i/>
+        </w:rPr>
+        <w:t xml:space="preserve"> </w:t>
+      </w:r>
+      <w:r>
+        <w:t>better</w:t>
       </w:r>
       <w:r>
         <w:rPr>
           <w:bdr w:val="none" w:sz="0" w:space="0" w:color="auto" w:frame="1"/>
           <w:shd w:val="clear" w:color="auto" w:fill="FFFFFF"/>
         </w:rPr>
-        <w:t xml:space="preserve">= </w:t>
-      </w:r>
-      <w:r>
-        <w:rPr>
-          <w:i/>
-        </w:rPr>
-        <w:t>is</w:t>
-      </w:r>
-      <w:r>
-        <w:rPr>
-          <w:i/>
-        </w:rPr>
-        <w:t xml:space="preserve"> </w:t>
-      </w:r>
-      <w:r>
-        <w:t>better</w:t>
-      </w:r>
-      <w:r>
-        <w:rPr>
-          <w:bdr w:val="none" w:sz="0" w:space="0" w:color="auto" w:frame="1"/>
-          <w:shd w:val="clear" w:color="auto" w:fill="FFFFFF"/>
-        </w:rPr>
-        <w:t xml:space="preserve"> to go </w:t>
-      </w:r>
-      <w:r>
-        <w:rPr>
-          <w:bdr w:val="none" w:sz="0" w:space="0" w:color="auto" w:frame="1"/>
-          <w:shd w:val="clear" w:color="auto" w:fill="FFFFFF"/>
-        </w:rPr>
-        <w:t xml:space="preserve">w/ </w:t>
-      </w:r>
-      <w:r>
-        <w:rPr>
-          <w:bdr w:val="none" w:sz="0" w:space="0" w:color="auto" w:frame="1"/>
-          <w:shd w:val="clear" w:color="auto" w:fill="FFFFFF"/>
-        </w:rPr>
-        <w:t xml:space="preserve">weight of history rather than </w:t>
-      </w:r>
-      <w:r>
-        <w:rPr>
-          <w:bdr w:val="none" w:sz="0" w:space="0" w:color="auto" w:frame="1"/>
-          <w:shd w:val="clear" w:color="auto" w:fill="FFFFFF"/>
-        </w:rPr>
-        <w:t xml:space="preserve">w/ </w:t>
-      </w:r>
-      <w:r>
-        <w:rPr>
-          <w:bdr w:val="none" w:sz="0" w:space="0" w:color="auto" w:frame="1"/>
-          <w:shd w:val="clear" w:color="auto" w:fill="FFFFFF"/>
-        </w:rPr>
-        <w:t xml:space="preserve">recent trends. </w:t>
+        <w:t xml:space="preserve"> to go w/ weight of history rather than w/ recent trends. </w:t>
       </w:r>
     </w:p>
     <w:p>
@@ -2599,73 +2323,65 @@
           <w:bdr w:val="none" w:sz="0" w:space="0" w:color="auto" w:frame="1"/>
           <w:shd w:val="clear" w:color="auto" w:fill="FFFFFF"/>
         </w:rPr>
-        <w:t>backed by the weight of histor</w:t>
+        <w:t>backed by the weight of history</w:t>
+      </w:r>
+    </w:p>
+    <w:p>
+      <w:pPr>
+        <w:pStyle w:val="ListBullet"/>
+      </w:pPr>
+      <w:r>
+        <w:t>M</w:t>
+      </w:r>
+      <w:r>
+        <w:t xml:space="preserve">ore importantly, these breakdowns allow us to essentially recalculate bot’s recommendations </w:t>
       </w:r>
       <w:r>
         <w:rPr>
           <w:b/>
+        </w:rPr>
+        <w:t xml:space="preserve">given a different set of assumptions. </w:t>
+      </w:r>
+    </w:p>
+    <w:p>
+      <w:pPr>
+        <w:pStyle w:val="ListBullet"/>
+      </w:pPr>
+      <w:r>
+        <w:t xml:space="preserve">The improvement </w:t>
+      </w:r>
+      <w:r>
+        <w:t xml:space="preserve">in kicking dramatically changes calculus of whether to go for it on </w:t>
+      </w:r>
+      <w:r>
+        <w:t>4</w:t>
+      </w:r>
+      <w:r>
+        <w:rPr>
+          <w:vertAlign w:val="superscript"/>
+        </w:rPr>
+        <w:t>th</w:t>
+      </w:r>
+      <w:r>
+        <w:t xml:space="preserve"> </w:t>
+      </w:r>
+      <w:r>
+        <w:t>in the dead zone</w:t>
+      </w:r>
+    </w:p>
+    <w:p>
+      <w:pPr>
+        <w:pStyle w:val="ListBullet"/>
+      </w:pPr>
+      <w:r>
+        <w:t xml:space="preserve">Following </w:t>
+      </w:r>
+      <w:r>
+        <w:t xml:space="preserve">table compares “Go or No” charts from </w:t>
+      </w:r>
+      <w:r>
+        <w:rPr>
           <w:bdr w:val="none" w:sz="0" w:space="0" w:color="auto" w:frame="1"/>
-          <w:shd w:val="clear" w:color="auto" w:fill="FFFFFF"/>
-        </w:rPr>
-        <w:t>y</w:t>
-      </w:r>
-    </w:p>
-    <w:p>
-      <w:pPr>
-        <w:pStyle w:val="ListBullet"/>
-      </w:pPr>
-      <w:r>
-        <w:t>M</w:t>
-      </w:r>
-      <w:r>
-        <w:t xml:space="preserve">ore importantly, these breakdowns allow us to essentially recalculate bot’s recommendations </w:t>
-      </w:r>
-      <w:r>
-        <w:rPr>
-          <w:b/>
-        </w:rPr>
-        <w:t xml:space="preserve">given a different set of assumptions. </w:t>
-      </w:r>
-    </w:p>
-    <w:p>
-      <w:pPr>
-        <w:pStyle w:val="ListBullet"/>
-      </w:pPr>
-      <w:r>
-        <w:t xml:space="preserve">The improvement </w:t>
-      </w:r>
-      <w:r>
-        <w:t xml:space="preserve">in kicking dramatically changes calculus of whether to go for it on </w:t>
-      </w:r>
-      <w:r>
-        <w:t>4</w:t>
-      </w:r>
-      <w:r>
-        <w:rPr>
-          <w:vertAlign w:val="superscript"/>
-        </w:rPr>
-        <w:t>th</w:t>
-      </w:r>
-      <w:r>
-        <w:t xml:space="preserve"> </w:t>
-      </w:r>
-      <w:r>
-        <w:t>in the dead zone</w:t>
-      </w:r>
-    </w:p>
-    <w:p>
-      <w:pPr>
-        <w:pStyle w:val="ListBullet"/>
-      </w:pPr>
-      <w:r>
-        <w:t xml:space="preserve">Following </w:t>
-      </w:r>
-      <w:r>
-        <w:t xml:space="preserve">table compares “Go or No” charts from </w:t>
-      </w:r>
-      <w:r>
-        <w:rPr>
-          <w:bdr w:val="none" w:sz="0" w:space="0" w:color="auto" w:frame="1"/>
         </w:rPr>
         <w:t>4th Down Bot </w:t>
       </w:r>
@@ -2678,7 +2394,7 @@
       <w:r>
         <w:t>projected 2015 kickers</w:t>
       </w:r>
-      <w:hyperlink r:id="rId22" w:anchor="fn-8" w:history="1">
+      <w:hyperlink r:id="rId21" w:anchor="fn-8" w:history="1">
         <w:r>
           <w:rPr>
             <w:rStyle w:val="Hyperlink"/>
@@ -2720,7 +2436,7 @@
                     </pic:cNvPicPr>
                   </pic:nvPicPr>
                   <pic:blipFill>
-                    <a:blip r:embed="rId23" cstate="print">
+                    <a:blip r:embed="rId22" cstate="print">
                       <a:extLst>
                         <a:ext uri="{28A0092B-C50C-407E-A947-70E740481C1C}">
                           <a14:useLocalDpi xmlns:a14="http://schemas.microsoft.com/office/drawing/2010/main" val="0"/>
@@ -2765,19 +2481,7 @@
         <w:rPr>
           <w:shd w:val="clear" w:color="auto" w:fill="FFFFFF"/>
         </w:rPr>
-        <w:t xml:space="preserve">exact values in chart may differ slightly from reports on </w:t>
-      </w:r>
-      <w:r>
-        <w:rPr>
-          <w:shd w:val="clear" w:color="auto" w:fill="FFFFFF"/>
-        </w:rPr>
-        <w:t xml:space="preserve">NYT’s site b/c we </w:t>
-      </w:r>
-      <w:r>
-        <w:rPr>
-          <w:shd w:val="clear" w:color="auto" w:fill="FFFFFF"/>
-        </w:rPr>
-        <w:t xml:space="preserve">had to reverse-engineer bot’s decision-making process. </w:t>
+        <w:t xml:space="preserve">exact values in chart may differ slightly from reports on NYT’s site b/c we had to reverse-engineer bot’s decision-making process. </w:t>
       </w:r>
     </w:p>
     <w:p>
@@ -2793,55 +2497,7 @@
         <w:rPr>
           <w:shd w:val="clear" w:color="auto" w:fill="FFFFFF"/>
         </w:rPr>
-        <w:t xml:space="preserve">Basically = </w:t>
-      </w:r>
-      <w:r>
-        <w:rPr>
-          <w:shd w:val="clear" w:color="auto" w:fill="FFFFFF"/>
-        </w:rPr>
-        <w:t xml:space="preserve">assuming </w:t>
-      </w:r>
-      <w:r>
-        <w:rPr>
-          <w:shd w:val="clear" w:color="auto" w:fill="FFFFFF"/>
-        </w:rPr>
-        <w:t xml:space="preserve">this </w:t>
-      </w:r>
-      <w:r>
-        <w:rPr>
-          <w:shd w:val="clear" w:color="auto" w:fill="FFFFFF"/>
-        </w:rPr>
-        <w:t>model gets everything exactly right</w:t>
-      </w:r>
-      <w:r>
-        <w:rPr>
-          <w:shd w:val="clear" w:color="auto" w:fill="FFFFFF"/>
-        </w:rPr>
-        <w:t xml:space="preserve">, </w:t>
-      </w:r>
-      <w:r>
-        <w:rPr>
-          <w:shd w:val="clear" w:color="auto" w:fill="FFFFFF"/>
-        </w:rPr>
-        <w:t>as far as expected value</w:t>
-      </w:r>
-      <w:r>
-        <w:rPr>
-          <w:shd w:val="clear" w:color="auto" w:fill="FFFFFF"/>
-        </w:rPr>
-        <w:t xml:space="preserve">, </w:t>
-      </w:r>
-      <w:r>
-        <w:rPr>
-          <w:shd w:val="clear" w:color="auto" w:fill="FFFFFF"/>
-        </w:rPr>
-        <w:t xml:space="preserve">from various field locations, chances of converting a </w:t>
-      </w:r>
-      <w:r>
-        <w:rPr>
-          <w:shd w:val="clear" w:color="auto" w:fill="FFFFFF"/>
-        </w:rPr>
-        <w:t>4</w:t>
+        <w:t>Basically = assuming this model gets everything exactly right, as far as expected value, from various field locations, chances of converting a 4</w:t>
       </w:r>
       <w:r>
         <w:rPr>
@@ -2854,13 +2510,7 @@
         <w:rPr>
           <w:shd w:val="clear" w:color="auto" w:fill="FFFFFF"/>
         </w:rPr>
-        <w:t>-down attempt, etc., then recalculating final expected value comparison using 2015 kicker</w:t>
-      </w:r>
-      <w:r>
-        <w:rPr>
-          <w:shd w:val="clear" w:color="auto" w:fill="FFFFFF"/>
-        </w:rPr>
-        <w:t>s</w:t>
+        <w:t>-down attempt, etc., then recalculating final expected value comparison using 2015 kickers</w:t>
       </w:r>
     </w:p>
     <w:p>
@@ -2907,7 +2557,7 @@
       <w:r>
         <w:t xml:space="preserve"> = </w:t>
       </w:r>
-      <w:hyperlink r:id="rId24" w:history="1">
+      <w:hyperlink r:id="rId23" w:history="1">
         <w:r>
           <w:rPr>
             <w:rStyle w:val="Hyperlink"/>
@@ -2965,15 +2615,7 @@
         <w:t>-</w:t>
       </w:r>
       <w:r>
-        <w:t xml:space="preserve">55 yards in 2013, then looked at what coaches </w:t>
-      </w:r>
-      <w:proofErr w:type="gramStart"/>
-      <w:r>
-        <w:t>actually did</w:t>
-      </w:r>
-      <w:proofErr w:type="gramEnd"/>
-      <w:r>
-        <w:t xml:space="preserve"> in those scenarios. </w:t>
+        <w:t xml:space="preserve">55 yards in 2013, then looked at what coaches actually did in those scenarios. </w:t>
       </w:r>
     </w:p>
     <w:p>
@@ -3031,15 +2673,7 @@
         <w:t xml:space="preserve">Differences = </w:t>
       </w:r>
       <w:r>
-        <w:t xml:space="preserve">small (coaches beat bot by only a few points over entire season), but even being just as successful as the bot would be a drastic result considering how </w:t>
-      </w:r>
-      <w:proofErr w:type="gramStart"/>
-      <w:r>
-        <w:t>absolutely terrible</w:t>
-      </w:r>
-      <w:proofErr w:type="gramEnd"/>
-      <w:r>
-        <w:t xml:space="preserve"> coaches’ go-for-it strategy has been for decades. </w:t>
+        <w:t xml:space="preserve">small (coaches beat bot by only a few points over entire season), but even being just as successful as the bot would be a drastic result considering how absolutely terrible coaches’ go-for-it strategy has been for decades. </w:t>
       </w:r>
     </w:p>
     <w:p>
@@ -3076,26 +2710,78 @@
         <w:pStyle w:val="ListBullet"/>
       </w:pPr>
       <w:r>
-        <w:t xml:space="preserve">Having such an accurate model also allows </w:t>
-      </w:r>
-      <w:bookmarkStart w:id="0" w:name="_GoBack"/>
-      <w:bookmarkEnd w:id="0"/>
-      <w:r>
-        <w:t>us to see the overall impact kicking improvement has had on football. For example, we can calculate how kickers from different eras would have performed on a common set of attempts. In the following chart, we can see how many more or fewer points per game the typical team would have scored if kickers from a different era had taken its kicks (the red line is the actual points per game from field goals that year):</w:t>
-      </w:r>
-    </w:p>
-    <w:p>
-      <w:pPr>
-        <w:pStyle w:val="ListBullet"/>
+        <w:t>Having such an accurate model also allows us to see the overall impact kicking improvement has had on football</w:t>
+      </w:r>
+    </w:p>
+    <w:p>
+      <w:pPr>
+        <w:pStyle w:val="ListBullet"/>
+      </w:pPr>
+      <w:r>
+        <w:t xml:space="preserve">Ex: Can </w:t>
+      </w:r>
+      <w:r>
+        <w:t xml:space="preserve">calculate how kickers from different </w:t>
+      </w:r>
+      <w:r>
+        <w:t xml:space="preserve">eras would’ve </w:t>
+      </w:r>
+      <w:r>
+        <w:t xml:space="preserve">performed on a common set of attempts. </w:t>
+      </w:r>
+    </w:p>
+    <w:p>
+      <w:pPr>
+        <w:pStyle w:val="ListBullet"/>
+      </w:pPr>
+      <w:r>
+        <w:t>See how many more/</w:t>
+      </w:r>
+      <w:r>
+        <w:t xml:space="preserve">fewer </w:t>
+      </w:r>
+      <w:r>
+        <w:t xml:space="preserve">PPG typical team would’ve </w:t>
+      </w:r>
+      <w:r>
+        <w:t xml:space="preserve">scored if kickers from a different era had taken its kicks (red line </w:t>
+      </w:r>
+      <w:r>
+        <w:t xml:space="preserve">= </w:t>
+      </w:r>
+      <w:r>
+        <w:t xml:space="preserve">actual </w:t>
+      </w:r>
+      <w:r>
+        <w:t xml:space="preserve">PPG </w:t>
+      </w:r>
+      <w:r>
+        <w:t xml:space="preserve">from </w:t>
+      </w:r>
+      <w:r>
+        <w:t xml:space="preserve">FG </w:t>
+      </w:r>
+      <w:r>
+        <w:t>that year):</w:t>
+      </w:r>
+    </w:p>
+    <w:p>
+      <w:pPr>
+        <w:pStyle w:val="ListBullet"/>
+        <w:numPr>
+          <w:ilvl w:val="0"/>
+          <w:numId w:val="0"/>
+        </w:numPr>
+        <w:ind w:left="1080" w:firstLine="360"/>
       </w:pPr>
       <w:r>
         <w:rPr>
           <w:noProof/>
         </w:rPr>
         <w:drawing>
-          <wp:inline distT="0" distB="0" distL="0" distR="0" wp14:anchorId="70EB5B2F" wp14:editId="375E81F3">
-            <wp:extent cx="3098723" cy="2415540"/>
-            <wp:effectExtent l="0" t="0" r="6985" b="3810"/>
+          <wp:inline distT="0" distB="0" distL="0" distR="0" wp14:anchorId="70EB5B2F" wp14:editId="6F9967DC">
+            <wp:extent cx="3955312" cy="3083275"/>
+            <wp:effectExtent l="0" t="0" r="7620" b="3175"/>
             <wp:docPr id="19" name="Picture 19" descr="morris-feature-riddles-4"/>
             <wp:cNvGraphicFramePr>
               <a:graphicFrameLocks xmlns:a="http://schemas.openxmlformats.org/drawingml/2006/main" noChangeAspect="1"/>
@@ -3110,7 +2796,7 @@
                     </pic:cNvPicPr>
                   </pic:nvPicPr>
                   <pic:blipFill>
-                    <a:blip r:embed="rId25" cstate="print">
+                    <a:blip r:embed="rId24" cstate="print">
                       <a:extLst>
                         <a:ext uri="{28A0092B-C50C-407E-A947-70E740481C1C}">
                           <a14:useLocalDpi xmlns:a14="http://schemas.microsoft.com/office/drawing/2010/main" val="0"/>
@@ -3125,7 +2811,7 @@
                   <pic:spPr bwMode="auto">
                     <a:xfrm>
                       <a:off x="0" y="0"/>
-                      <a:ext cx="3105061" cy="2420481"/>
+                      <a:ext cx="3981743" cy="3103878"/>
                     </a:xfrm>
                     <a:prstGeom prst="rect">
                       <a:avLst/>
@@ -3147,17 +2833,151 @@
         <w:pStyle w:val="ListBullet"/>
       </w:pPr>
       <w:r>
-        <w:t>The last time kickers were as big a part of the game as they are today, the league had to move the posts back! Since the rule change, the amount of scoring from field goals has increased by more than 2 points per game. A small part of the overall increase (the overall movement of the red line) is a result of taking more field goals, but most of it comes from the improvement in accuracy alone (the width of the “ribbon”).</w:t>
-      </w:r>
-    </w:p>
-    <w:p>
-      <w:pPr>
-        <w:pStyle w:val="ListBullet"/>
-      </w:pPr>
-      <w:r>
-        <w:t>How does this compare to broader scoring trends? As a baseline for comparison, I’ve taken the average points scored in every NFL game since 1961, and then seen how much league scoring deviated from that at any given point in time (the “scoring anomaly”). Then I looked at how much of that anomaly was a result of kicking accuracy.</w:t>
-      </w:r>
-      <w:hyperlink r:id="rId26" w:anchor="fn-9" w:history="1">
+        <w:t>The last time kickers were as big a part of the game as they are today</w:t>
+      </w:r>
+      <w:r>
+        <w:t xml:space="preserve"> </w:t>
+      </w:r>
+      <w:r>
+        <w:sym w:font="Wingdings" w:char="F0E8"/>
+      </w:r>
+      <w:r>
+        <w:t xml:space="preserve"> </w:t>
+      </w:r>
+      <w:r>
+        <w:rPr>
+          <w:i/>
+        </w:rPr>
+        <w:t xml:space="preserve">league </w:t>
+      </w:r>
+      <w:r>
+        <w:rPr>
+          <w:i/>
+        </w:rPr>
+        <w:t>moves posts back</w:t>
+      </w:r>
+      <w:r>
+        <w:t xml:space="preserve"> </w:t>
+      </w:r>
+    </w:p>
+    <w:p>
+      <w:pPr>
+        <w:pStyle w:val="ListBullet"/>
+      </w:pPr>
+      <w:r>
+        <w:t xml:space="preserve">Since the rule change, amount of scoring from </w:t>
+      </w:r>
+      <w:r>
+        <w:t xml:space="preserve">FG </w:t>
+      </w:r>
+      <w:r>
+        <w:t xml:space="preserve">has increased by </w:t>
+      </w:r>
+      <w:r>
+        <w:t xml:space="preserve">&gt; </w:t>
+      </w:r>
+      <w:r>
+        <w:t xml:space="preserve">2 </w:t>
+      </w:r>
+      <w:r>
+        <w:t>PPG.</w:t>
+      </w:r>
+    </w:p>
+    <w:p>
+      <w:pPr>
+        <w:pStyle w:val="ListBullet"/>
+      </w:pPr>
+      <w:r>
+        <w:t>S</w:t>
+      </w:r>
+      <w:r>
+        <w:t xml:space="preserve">mall part of the overall increase (overall movement of the red line) </w:t>
+      </w:r>
+      <w:r>
+        <w:t xml:space="preserve">= </w:t>
+      </w:r>
+      <w:r>
+        <w:t xml:space="preserve">result of </w:t>
+      </w:r>
+      <w:r>
+        <w:rPr>
+          <w:i/>
+        </w:rPr>
+        <w:t>taking</w:t>
+      </w:r>
+      <w:r>
+        <w:t xml:space="preserve"> more </w:t>
+      </w:r>
+      <w:r>
+        <w:t>FG</w:t>
+      </w:r>
+      <w:r>
+        <w:t>, but most comes from improvement in accuracy alone (width of the “ribbon”).</w:t>
+      </w:r>
+    </w:p>
+    <w:p>
+      <w:pPr>
+        <w:pStyle w:val="ListBullet"/>
+        <w:rPr>
+          <w:b/>
+        </w:rPr>
+      </w:pPr>
+      <w:r>
+        <w:rPr>
+          <w:b/>
+        </w:rPr>
+        <w:t xml:space="preserve">How does this compare to broader scoring trends? </w:t>
+      </w:r>
+    </w:p>
+    <w:p>
+      <w:pPr>
+        <w:pStyle w:val="ListBullet"/>
+      </w:pPr>
+      <w:r>
+        <w:t>As a baseline for comparison</w:t>
+      </w:r>
+      <w:r>
+        <w:t>:</w:t>
+      </w:r>
+      <w:r>
+        <w:t xml:space="preserve"> </w:t>
+      </w:r>
+      <w:r>
+        <w:t xml:space="preserve">take </w:t>
+      </w:r>
+      <w:r>
+        <w:t>average points scored in every NFL game since 1961</w:t>
+      </w:r>
+      <w:r>
+        <w:t xml:space="preserve"> + see </w:t>
+      </w:r>
+      <w:r>
+        <w:t>how much league scoring deviated from that at any given point in time (“</w:t>
+      </w:r>
+      <w:r>
+        <w:rPr>
+          <w:b/>
+        </w:rPr>
+        <w:t>scoring anomaly</w:t>
+      </w:r>
+      <w:r>
+        <w:t xml:space="preserve">”). </w:t>
+      </w:r>
+    </w:p>
+    <w:p>
+      <w:pPr>
+        <w:pStyle w:val="ListBullet"/>
+      </w:pPr>
+      <w:r>
+        <w:t xml:space="preserve">Then </w:t>
+      </w:r>
+      <w:r>
+        <w:t xml:space="preserve">look @ </w:t>
+      </w:r>
+      <w:r>
+        <w:t>how much of that anomaly was a result of kicking accuracy.</w:t>
+      </w:r>
+      <w:hyperlink r:id="rId25" w:anchor="fn-9" w:history="1">
         <w:r>
           <w:rPr>
             <w:rStyle w:val="Hyperlink"/>
@@ -3203,7 +3023,7 @@
                     </pic:cNvPicPr>
                   </pic:nvPicPr>
                   <pic:blipFill>
-                    <a:blip r:embed="rId27" cstate="print">
+                    <a:blip r:embed="rId26" cstate="print">
                       <a:extLst>
                         <a:ext uri="{28A0092B-C50C-407E-A947-70E740481C1C}">
                           <a14:useLocalDpi xmlns:a14="http://schemas.microsoft.com/office/drawing/2010/main" val="0"/>
@@ -3250,7 +3070,7 @@
       <w:r>
         <w:t>For all the talk of </w:t>
       </w:r>
-      <w:hyperlink r:id="rId28" w:tgtFrame="_blank" w:history="1">
+      <w:hyperlink r:id="rId27" w:tgtFrame="_blank" w:history="1">
         <w:r>
           <w:rPr>
             <w:rStyle w:val="Hyperlink"/>
@@ -3267,7 +3087,7 @@
       <w:r>
         <w:t>, the invention of the pro formation, the </w:t>
       </w:r>
-      <w:hyperlink r:id="rId29" w:tgtFrame="_blank" w:history="1">
+      <w:hyperlink r:id="rId28" w:tgtFrame="_blank" w:history="1">
         <w:r>
           <w:rPr>
             <w:rStyle w:val="Hyperlink"/>
@@ -3284,7 +3104,7 @@
       <w:r>
         <w:t>, </w:t>
       </w:r>
-      <w:hyperlink r:id="rId30" w:tgtFrame="_blank" w:history="1">
+      <w:hyperlink r:id="rId29" w:tgtFrame="_blank" w:history="1">
         <w:r>
           <w:rPr>
             <w:rStyle w:val="Hyperlink"/>
@@ -3301,7 +3121,7 @@
       <w:r>
         <w:t>, the rise of </w:t>
       </w:r>
-      <w:hyperlink r:id="rId31" w:tgtFrame="_blank" w:history="1">
+      <w:hyperlink r:id="rId30" w:tgtFrame="_blank" w:history="1">
         <w:r>
           <w:rPr>
             <w:rStyle w:val="Hyperlink"/>
@@ -3318,7 +3138,7 @@
       <w:r>
         <w:t>, </w:t>
       </w:r>
-      <w:hyperlink r:id="rId32" w:tgtFrame="_blank" w:history="1">
+      <w:hyperlink r:id="rId31" w:tgtFrame="_blank" w:history="1">
         <w:r>
           <w:rPr>
             <w:rStyle w:val="Hyperlink"/>
@@ -3335,7 +3155,7 @@
       <w:r>
         <w:t>, the </w:t>
       </w:r>
-      <w:hyperlink r:id="rId33" w:tgtFrame="_blank" w:history="1">
+      <w:hyperlink r:id="rId32" w:tgtFrame="_blank" w:history="1">
         <w:r>
           <w:rPr>
             <w:rStyle w:val="Hyperlink"/>
@@ -3352,7 +3172,7 @@
       <w:r>
         <w:t>, and the general recognition that passing, passing and more passing is the best way to score in football, half the improvement in scoring in the past 50-plus years of NFL history has come solely from field-goal kickers kicking more accurately.</w:t>
       </w:r>
-      <w:hyperlink r:id="rId34" w:anchor="fn-10" w:history="1">
+      <w:hyperlink r:id="rId33" w:anchor="fn-10" w:history="1">
         <w:r>
           <w:rPr>
             <w:rStyle w:val="Hyperlink"/>
@@ -3452,7 +3272,7 @@
 </file>
 
 <file path=word/numbering.xml><?xml version="1.0" encoding="utf-8"?>
-<w:numbering xmlns:wpc="http://schemas.microsoft.com/office/word/2010/wordprocessingCanvas" xmlns:cx="http://schemas.microsoft.com/office/drawing/2014/chartex" xmlns:cx1="http://schemas.microsoft.com/office/drawing/2015/9/8/chartex" xmlns:cx2="http://schemas.microsoft.com/office/drawing/2015/10/21/chartex" xmlns:cx3="http://schemas.microsoft.com/office/drawing/2016/5/9/chartex" xmlns:cx4="http://schemas.microsoft.com/office/drawing/2016/5/10/chartex" xmlns:cx5="http://schemas.microsoft.com/office/drawing/2016/5/11/chartex" xmlns:cx6="http://schemas.microsoft.com/office/drawing/2016/5/12/chartex" xmlns:cx7="http://schemas.microsoft.com/office/drawing/2016/5/13/chartex" xmlns:cx8="http://schemas.microsoft.com/office/drawing/2016/5/14/chartex" xmlns:mc="http://schemas.openxmlformats.org/markup-compatibility/2006" xmlns:aink="http://schemas.microsoft.com/office/drawing/2016/ink" xmlns:am3d="http://schemas.microsoft.com/office/drawing/2017/model3d" xmlns:o="urn:schemas-microsoft-com:office:office" xmlns:r="http://schemas.openxmlformats.org/officeDocument/2006/relationships" xmlns:m="http://schemas.openxmlformats.org/officeDocument/2006/math" xmlns:v="urn:schemas-microsoft-com:vml" xmlns:wp14="http://schemas.microsoft.com/office/word/2010/wordprocessingDrawing" xmlns:wp="http://schemas.openxmlformats.org/drawingml/2006/wordprocessingDrawing" xmlns:w10="urn:schemas-microsoft-com:office:word" xmlns:w="http://schemas.openxmlformats.org/wordprocessingml/2006/main" xmlns:w14="http://schemas.microsoft.com/office/word/2010/wordml" xmlns:w15="http://schemas.microsoft.com/office/word/2012/wordml" xmlns:w16cid="http://schemas.microsoft.com/office/word/2016/wordml/cid" xmlns:w16se="http://schemas.microsoft.com/office/word/2015/wordml/symex" xmlns:wpg="http://schemas.microsoft.com/office/word/2010/wordprocessingGroup" xmlns:wpi="http://schemas.microsoft.com/office/word/2010/wordprocessingInk" xmlns:wne="http://schemas.microsoft.com/office/word/2006/wordml" xmlns:wps="http://schemas.microsoft.com/office/word/2010/wordprocessingShape" mc:Ignorable="w14 w15 w16se w16cid wp14">
+<w:numbering xmlns:wpc="http://schemas.microsoft.com/office/word/2010/wordprocessingCanvas" xmlns:mc="http://schemas.openxmlformats.org/markup-compatibility/2006" xmlns:o="urn:schemas-microsoft-com:office:office" xmlns:r="http://schemas.openxmlformats.org/officeDocument/2006/relationships" xmlns:m="http://schemas.openxmlformats.org/officeDocument/2006/math" xmlns:v="urn:schemas-microsoft-com:vml" xmlns:wp14="http://schemas.microsoft.com/office/word/2010/wordprocessingDrawing" xmlns:wp="http://schemas.openxmlformats.org/drawingml/2006/wordprocessingDrawing" xmlns:w10="urn:schemas-microsoft-com:office:word" xmlns:w="http://schemas.openxmlformats.org/wordprocessingml/2006/main" xmlns:w14="http://schemas.microsoft.com/office/word/2010/wordml" xmlns:w15="http://schemas.microsoft.com/office/word/2012/wordml" xmlns:wpg="http://schemas.microsoft.com/office/word/2010/wordprocessingGroup" xmlns:wpi="http://schemas.microsoft.com/office/word/2010/wordprocessingInk" xmlns:wne="http://schemas.microsoft.com/office/word/2006/wordml" xmlns:wps="http://schemas.microsoft.com/office/word/2010/wordprocessingShape" mc:Ignorable="w14 w15 wp14">
   <w:abstractNum w:abstractNumId="0" w15:restartNumberingAfterBreak="0">
     <w:nsid w:val="FFFFFF89"/>
     <w:multiLevelType w:val="singleLevel"/>
@@ -3938,7 +3758,7 @@
 </file>
 
 <file path=word/styles.xml><?xml version="1.0" encoding="utf-8"?>
-<w:styles xmlns:mc="http://schemas.openxmlformats.org/markup-compatibility/2006" xmlns:r="http://schemas.openxmlformats.org/officeDocument/2006/relationships" xmlns:w="http://schemas.openxmlformats.org/wordprocessingml/2006/main" xmlns:w14="http://schemas.microsoft.com/office/word/2010/wordml" xmlns:w15="http://schemas.microsoft.com/office/word/2012/wordml" xmlns:w16cid="http://schemas.microsoft.com/office/word/2016/wordml/cid" xmlns:w16se="http://schemas.microsoft.com/office/word/2015/wordml/symex" mc:Ignorable="w14 w15 w16se w16cid">
+<w:styles xmlns:mc="http://schemas.openxmlformats.org/markup-compatibility/2006" xmlns:r="http://schemas.openxmlformats.org/officeDocument/2006/relationships" xmlns:w="http://schemas.openxmlformats.org/wordprocessingml/2006/main" xmlns:w14="http://schemas.microsoft.com/office/word/2010/wordml" xmlns:w15="http://schemas.microsoft.com/office/word/2012/wordml" mc:Ignorable="w14 w15">
   <w:docDefaults>
     <w:rPrDefault>
       <w:rPr>
@@ -3954,7 +3774,7 @@
       </w:pPr>
     </w:pPrDefault>
   </w:docDefaults>
-  <w:latentStyles w:defLockedState="0" w:defUIPriority="99" w:defSemiHidden="0" w:defUnhideWhenUsed="0" w:defQFormat="0" w:count="375">
+  <w:latentStyles w:defLockedState="0" w:defUIPriority="99" w:defSemiHidden="0" w:defUnhideWhenUsed="0" w:defQFormat="0" w:count="371">
     <w:lsdException w:name="Normal" w:uiPriority="0" w:qFormat="1"/>
     <w:lsdException w:name="heading 1" w:uiPriority="9" w:qFormat="1"/>
     <w:lsdException w:name="heading 2" w:semiHidden="1" w:uiPriority="9" w:unhideWhenUsed="1" w:qFormat="1"/>
@@ -4326,10 +4146,6 @@
     <w:lsdException w:name="List Table 5 Dark Accent 6" w:uiPriority="50"/>
     <w:lsdException w:name="List Table 6 Colorful Accent 6" w:uiPriority="51"/>
     <w:lsdException w:name="List Table 7 Colorful Accent 6" w:uiPriority="52"/>
-    <w:lsdException w:name="Mention" w:semiHidden="1" w:unhideWhenUsed="1"/>
-    <w:lsdException w:name="Smart Hyperlink" w:semiHidden="1" w:unhideWhenUsed="1"/>
-    <w:lsdException w:name="Hashtag" w:semiHidden="1" w:unhideWhenUsed="1"/>
-    <w:lsdException w:name="Unresolved Mention" w:semiHidden="1" w:unhideWhenUsed="1"/>
   </w:latentStyles>
   <w:style w:type="paragraph" w:default="1" w:styleId="Normal">
     <w:name w:val="Normal"/>
@@ -4422,6 +4238,7 @@
   <w:style w:type="character" w:default="1" w:styleId="DefaultParagraphFont">
     <w:name w:val="Default Paragraph Font"/>
     <w:uiPriority w:val="1"/>
+    <w:semiHidden/>
     <w:unhideWhenUsed/>
   </w:style>
   <w:style w:type="table" w:default="1" w:styleId="TableNormal">
@@ -4598,7 +4415,7 @@
     <w:basedOn w:val="DefaultParagraphFont"/>
     <w:rsid w:val="007E0F90"/>
   </w:style>
-  <w:style w:type="character" w:styleId="UnresolvedMention">
+  <w:style w:type="character" w:customStyle="1" w:styleId="UnresolvedMention">
     <w:name w:val="Unresolved Mention"/>
     <w:basedOn w:val="DefaultParagraphFont"/>
     <w:uiPriority w:val="99"/>
@@ -5041,7 +4858,7 @@
 </file>
 
 <file path=customXml/itemProps1.xml><?xml version="1.0" encoding="utf-8"?>
-<ds:datastoreItem xmlns:ds="http://schemas.openxmlformats.org/officeDocument/2006/customXml" ds:itemID="{E09FC763-D78C-4AA9-81ED-3263711461A6}">
+<ds:datastoreItem xmlns:ds="http://schemas.openxmlformats.org/officeDocument/2006/customXml" ds:itemID="{8B983268-C1BD-413D-944B-BF2B3121ECD8}">
   <ds:schemaRefs>
     <ds:schemaRef ds:uri="http://schemas.openxmlformats.org/officeDocument/2006/bibliography"/>
   </ds:schemaRefs>

</xml_diff>